<commit_message>
Update 009 - Pressupostos teóricos.docx
</commit_message>
<xml_diff>
--- a/005 - sistema para repositores de supermercado/009 - Pressupostos teóricos.docx
+++ b/005 - sistema para repositores de supermercado/009 - Pressupostos teóricos.docx
@@ -131,8 +131,6 @@
             <w:r>
               <w:t>Rotina Checklist</w:t>
             </w:r>
-            <w:bookmarkStart w:id="0" w:name="_GoBack"/>
-            <w:bookmarkEnd w:id="0"/>
           </w:p>
         </w:tc>
       </w:tr>
@@ -357,7 +355,42 @@
           <w:tcPr>
             <w:tcW w:w="10312" w:type="dxa"/>
           </w:tcPr>
-          <w:p/>
+          <w:p>
+            <w:pPr>
+              <w:rPr>
+                <w:rFonts w:ascii="Helvetica" w:hAnsi="Helvetica" w:cs="Helvetica"/>
+                <w:sz w:val="21"/>
+                <w:szCs w:val="21"/>
+              </w:rPr>
+            </w:pPr>
+            <w:proofErr w:type="spellStart"/>
+            <w:r>
+              <w:rPr>
+                <w:rFonts w:ascii="Helvetica" w:hAnsi="Helvetica" w:cs="Helvetica"/>
+                <w:sz w:val="21"/>
+                <w:szCs w:val="21"/>
+              </w:rPr>
+              <w:t>Chronoss</w:t>
+            </w:r>
+            <w:proofErr w:type="spellEnd"/>
+            <w:r>
+              <w:rPr>
+                <w:rFonts w:ascii="Helvetica" w:hAnsi="Helvetica" w:cs="Helvetica"/>
+                <w:sz w:val="21"/>
+                <w:szCs w:val="21"/>
+              </w:rPr>
+              <w:t>: aplicativo para o controle e análise de tempos internos em logística de expedição</w:t>
+            </w:r>
+          </w:p>
+          <w:p>
+            <w:pPr>
+              <w:rPr>
+                <w:rFonts w:ascii="Helvetica" w:hAnsi="Helvetica" w:cs="Helvetica"/>
+                <w:sz w:val="21"/>
+                <w:szCs w:val="21"/>
+              </w:rPr>
+            </w:pPr>
+          </w:p>
         </w:tc>
       </w:tr>
       <w:tr>
@@ -394,7 +427,11 @@
           <w:tcPr>
             <w:tcW w:w="10312" w:type="dxa"/>
           </w:tcPr>
-          <w:p/>
+          <w:p>
+            <w:r>
+              <w:t>Controle e análise de tempos internos</w:t>
+            </w:r>
+          </w:p>
         </w:tc>
       </w:tr>
       <w:tr>
@@ -431,7 +468,61 @@
           <w:tcPr>
             <w:tcW w:w="10312" w:type="dxa"/>
           </w:tcPr>
-          <w:p/>
+          <w:p>
+            <w:hyperlink r:id="rId5" w:history="1">
+              <w:r>
+                <w:rPr>
+                  <w:rStyle w:val="Hyperlink"/>
+                  <w:rFonts w:ascii="Segoe UI" w:hAnsi="Segoe UI" w:cs="Segoe UI"/>
+                  <w:color w:val="1F7293"/>
+                  <w:shd w:val="clear" w:color="auto" w:fill="FFFFFF"/>
+                </w:rPr>
+                <w:t xml:space="preserve">Menezes Junior, </w:t>
+              </w:r>
+              <w:proofErr w:type="spellStart"/>
+              <w:r>
+                <w:rPr>
+                  <w:rStyle w:val="Hyperlink"/>
+                  <w:rFonts w:ascii="Segoe UI" w:hAnsi="Segoe UI" w:cs="Segoe UI"/>
+                  <w:color w:val="1F7293"/>
+                  <w:shd w:val="clear" w:color="auto" w:fill="FFFFFF"/>
+                </w:rPr>
+                <w:t>Antonio</w:t>
+              </w:r>
+              <w:proofErr w:type="spellEnd"/>
+              <w:r>
+                <w:rPr>
+                  <w:rStyle w:val="Hyperlink"/>
+                  <w:rFonts w:ascii="Segoe UI" w:hAnsi="Segoe UI" w:cs="Segoe UI"/>
+                  <w:color w:val="1F7293"/>
+                  <w:shd w:val="clear" w:color="auto" w:fill="FFFFFF"/>
+                </w:rPr>
+                <w:t xml:space="preserve"> </w:t>
+              </w:r>
+              <w:proofErr w:type="spellStart"/>
+              <w:r>
+                <w:rPr>
+                  <w:rStyle w:val="Hyperlink"/>
+                  <w:rFonts w:ascii="Segoe UI" w:hAnsi="Segoe UI" w:cs="Segoe UI"/>
+                  <w:color w:val="1F7293"/>
+                  <w:shd w:val="clear" w:color="auto" w:fill="FFFFFF"/>
+                </w:rPr>
+                <w:t>Teodomiro</w:t>
+              </w:r>
+              <w:proofErr w:type="spellEnd"/>
+              <w:r>
+                <w:rPr>
+                  <w:rStyle w:val="Hyperlink"/>
+                  <w:rFonts w:ascii="Segoe UI" w:hAnsi="Segoe UI" w:cs="Segoe UI"/>
+                  <w:color w:val="1F7293"/>
+                  <w:shd w:val="clear" w:color="auto" w:fill="FFFFFF"/>
+                </w:rPr>
+                <w:t xml:space="preserve"> Lobato</w:t>
+              </w:r>
+            </w:hyperlink>
+            <w:bookmarkStart w:id="0" w:name="_GoBack"/>
+            <w:bookmarkEnd w:id="0"/>
+          </w:p>
         </w:tc>
       </w:tr>
       <w:tr>
@@ -468,7 +559,11 @@
           <w:tcPr>
             <w:tcW w:w="10312" w:type="dxa"/>
           </w:tcPr>
-          <w:p/>
+          <w:p>
+            <w:r>
+              <w:t>https://repositorio.unesp.br/server/api/core/bitstreams/27d2e358-69bb-4833-986f-428828cca9ec/content</w:t>
+            </w:r>
+          </w:p>
         </w:tc>
       </w:tr>
       <w:tr>
@@ -505,7 +600,11 @@
           <w:tcPr>
             <w:tcW w:w="10312" w:type="dxa"/>
           </w:tcPr>
-          <w:p/>
+          <w:p>
+            <w:r>
+              <w:t>04/09/2025</w:t>
+            </w:r>
+          </w:p>
         </w:tc>
       </w:tr>
       <w:tr>
@@ -537,6 +636,7 @@
                 <w:b/>
                 <w:bCs/>
               </w:rPr>
+              <w:lastRenderedPageBreak/>
               <w:t>3</w:t>
             </w:r>
           </w:p>
@@ -1577,6 +1677,28 @@
       <w:sz w:val="24"/>
     </w:rPr>
   </w:style>
+  <w:style w:type="paragraph" w:styleId="Ttulo1">
+    <w:name w:val="heading 1"/>
+    <w:basedOn w:val="Normal"/>
+    <w:link w:val="Ttulo1Char"/>
+    <w:uiPriority w:val="9"/>
+    <w:qFormat/>
+    <w:rsid w:val="009A0587"/>
+    <w:pPr>
+      <w:spacing w:before="100" w:beforeAutospacing="1" w:after="100" w:afterAutospacing="1" w:line="240" w:lineRule="auto"/>
+      <w:jc w:val="left"/>
+      <w:outlineLvl w:val="0"/>
+    </w:pPr>
+    <w:rPr>
+      <w:rFonts w:ascii="Times New Roman" w:eastAsia="Times New Roman" w:hAnsi="Times New Roman" w:cs="Times New Roman"/>
+      <w:b/>
+      <w:bCs/>
+      <w:kern w:val="36"/>
+      <w:sz w:val="48"/>
+      <w:szCs w:val="48"/>
+      <w:lang w:eastAsia="pt-BR"/>
+    </w:rPr>
+  </w:style>
   <w:style w:type="character" w:default="1" w:styleId="Fontepargpadro">
     <w:name w:val="Default Paragraph Font"/>
     <w:uiPriority w:val="1"/>
@@ -1645,6 +1767,27 @@
         <w:insideV w:val="single" w:sz="4" w:space="0" w:color="auto"/>
       </w:tblBorders>
     </w:tblPr>
+  </w:style>
+  <w:style w:type="character" w:customStyle="1" w:styleId="Ttulo1Char">
+    <w:name w:val="Título 1 Char"/>
+    <w:basedOn w:val="Fontepargpadro"/>
+    <w:link w:val="Ttulo1"/>
+    <w:uiPriority w:val="9"/>
+    <w:rsid w:val="009A0587"/>
+    <w:rPr>
+      <w:rFonts w:ascii="Times New Roman" w:eastAsia="Times New Roman" w:hAnsi="Times New Roman" w:cs="Times New Roman"/>
+      <w:b/>
+      <w:bCs/>
+      <w:kern w:val="36"/>
+      <w:sz w:val="48"/>
+      <w:szCs w:val="48"/>
+      <w:lang w:eastAsia="pt-BR"/>
+    </w:rPr>
+  </w:style>
+  <w:style w:type="character" w:customStyle="1" w:styleId="dont-break-out">
+    <w:name w:val="dont-break-out"/>
+    <w:basedOn w:val="Fontepargpadro"/>
+    <w:rsid w:val="009A0587"/>
   </w:style>
 </w:styles>
 </file>

</xml_diff>